<commit_message>
Remove reference to jQuery
</commit_message>
<xml_diff>
--- a/Learning Journal HOW-TO.docx
+++ b/Learning Journal HOW-TO.docx
@@ -1,6 +1,6 @@
 
 <file path=word/document.xml><?xml version="1.0" encoding="utf-8"?>
-<w:document xmlns:wpc="http://schemas.microsoft.com/office/word/2010/wordprocessingCanvas" xmlns:cx="http://schemas.microsoft.com/office/drawing/2014/chartex" xmlns:cx1="http://schemas.microsoft.com/office/drawing/2015/9/8/chartex" xmlns:cx2="http://schemas.microsoft.com/office/drawing/2015/10/21/chartex" xmlns:cx3="http://schemas.microsoft.com/office/drawing/2016/5/9/chartex" xmlns:cx4="http://schemas.microsoft.com/office/drawing/2016/5/10/chartex" xmlns:cx5="http://schemas.microsoft.com/office/drawing/2016/5/11/chartex" xmlns:cx6="http://schemas.microsoft.com/office/drawing/2016/5/12/chartex" xmlns:cx7="http://schemas.microsoft.com/office/drawing/2016/5/13/chartex" xmlns:cx8="http://schemas.microsoft.com/office/drawing/2016/5/14/chartex" xmlns:mc="http://schemas.openxmlformats.org/markup-compatibility/2006" xmlns:aink="http://schemas.microsoft.com/office/drawing/2016/ink" xmlns:am3d="http://schemas.microsoft.com/office/drawing/2017/model3d" xmlns:o="urn:schemas-microsoft-com:office:office" xmlns:r="http://schemas.openxmlformats.org/officeDocument/2006/relationships" xmlns:m="http://schemas.openxmlformats.org/officeDocument/2006/math" xmlns:v="urn:schemas-microsoft-com:vml" xmlns:wp14="http://schemas.microsoft.com/office/word/2010/wordprocessingDrawing" xmlns:wp="http://schemas.openxmlformats.org/drawingml/2006/wordprocessingDrawing" xmlns:w10="urn:schemas-microsoft-com:office:word" xmlns:w="http://schemas.openxmlformats.org/wordprocessingml/2006/main" xmlns:w14="http://schemas.microsoft.com/office/word/2010/wordml" xmlns:w15="http://schemas.microsoft.com/office/word/2012/wordml" xmlns:w16cid="http://schemas.microsoft.com/office/word/2016/wordml/cid" xmlns:w16se="http://schemas.microsoft.com/office/word/2015/wordml/symex" xmlns:wpg="http://schemas.microsoft.com/office/word/2010/wordprocessingGroup" xmlns:wpi="http://schemas.microsoft.com/office/word/2010/wordprocessingInk" xmlns:wne="http://schemas.microsoft.com/office/word/2006/wordml" xmlns:wps="http://schemas.microsoft.com/office/word/2010/wordprocessingShape" mc:Ignorable="w14 w15 w16se w16cid wp14">
+<w:document xmlns:wpc="http://schemas.microsoft.com/office/word/2010/wordprocessingCanvas" xmlns:cx="http://schemas.microsoft.com/office/drawing/2014/chartex" xmlns:cx1="http://schemas.microsoft.com/office/drawing/2015/9/8/chartex" xmlns:cx2="http://schemas.microsoft.com/office/drawing/2015/10/21/chartex" xmlns:cx3="http://schemas.microsoft.com/office/drawing/2016/5/9/chartex" xmlns:cx4="http://schemas.microsoft.com/office/drawing/2016/5/10/chartex" xmlns:cx5="http://schemas.microsoft.com/office/drawing/2016/5/11/chartex" xmlns:cx6="http://schemas.microsoft.com/office/drawing/2016/5/12/chartex" xmlns:cx7="http://schemas.microsoft.com/office/drawing/2016/5/13/chartex" xmlns:cx8="http://schemas.microsoft.com/office/drawing/2016/5/14/chartex" xmlns:mc="http://schemas.openxmlformats.org/markup-compatibility/2006" xmlns:aink="http://schemas.microsoft.com/office/drawing/2016/ink" xmlns:am3d="http://schemas.microsoft.com/office/drawing/2017/model3d" xmlns:o="urn:schemas-microsoft-com:office:office" xmlns:oel="http://schemas.microsoft.com/office/2019/extlst" xmlns:r="http://schemas.openxmlformats.org/officeDocument/2006/relationships" xmlns:m="http://schemas.openxmlformats.org/officeDocument/2006/math" xmlns:v="urn:schemas-microsoft-com:vml" xmlns:wp14="http://schemas.microsoft.com/office/word/2010/wordprocessingDrawing" xmlns:wp="http://schemas.openxmlformats.org/drawingml/2006/wordprocessingDrawing" xmlns:w10="urn:schemas-microsoft-com:office:word" xmlns:w="http://schemas.openxmlformats.org/wordprocessingml/2006/main" xmlns:w14="http://schemas.microsoft.com/office/word/2010/wordml" xmlns:w15="http://schemas.microsoft.com/office/word/2012/wordml" xmlns:w16cex="http://schemas.microsoft.com/office/word/2018/wordml/cex" xmlns:w16cid="http://schemas.microsoft.com/office/word/2016/wordml/cid" xmlns:w16="http://schemas.microsoft.com/office/word/2018/wordml" xmlns:w16du="http://schemas.microsoft.com/office/word/2023/wordml/word16du" xmlns:w16sdtdh="http://schemas.microsoft.com/office/word/2020/wordml/sdtdatahash" xmlns:w16se="http://schemas.microsoft.com/office/word/2015/wordml/symex" xmlns:wpg="http://schemas.microsoft.com/office/word/2010/wordprocessingGroup" xmlns:wpi="http://schemas.microsoft.com/office/word/2010/wordprocessingInk" xmlns:wne="http://schemas.microsoft.com/office/word/2006/wordml" xmlns:wps="http://schemas.microsoft.com/office/word/2010/wordprocessingShape" mc:Ignorable="w14 w15 w16se w16cid w16 w16cex w16sdtdh w16du wp14">
   <w:body>
     <w:p>
       <w:pPr>
@@ -15,7 +15,7 @@
           <w:sz w:val="28"/>
         </w:rPr>
         <w:drawing>
-          <wp:anchor distT="0" distB="0" distL="114300" distR="114300" simplePos="0" relativeHeight="251664384" behindDoc="1" locked="0" layoutInCell="1" allowOverlap="1" wp14:anchorId="74920062" wp14:editId="2025A0AC">
+          <wp:anchor distT="0" distB="0" distL="114300" distR="114300" simplePos="0" relativeHeight="251664384" behindDoc="1" locked="0" layoutInCell="1" allowOverlap="1" wp14:anchorId="4C9A7A64" wp14:editId="5D561BF4">
             <wp:simplePos x="0" y="0"/>
             <wp:positionH relativeFrom="page">
               <wp:posOffset>5671458</wp:posOffset>
@@ -332,7 +332,7 @@
           <w:noProof/>
         </w:rPr>
         <w:drawing>
-          <wp:anchor distT="0" distB="0" distL="114300" distR="114300" simplePos="0" relativeHeight="251665408" behindDoc="1" locked="0" layoutInCell="1" allowOverlap="1" wp14:anchorId="30709325" wp14:editId="69C9CF0D">
+          <wp:anchor distT="0" distB="0" distL="114300" distR="114300" simplePos="0" relativeHeight="251665408" behindDoc="1" locked="0" layoutInCell="1" allowOverlap="1" wp14:anchorId="4B7B405F" wp14:editId="52616975">
             <wp:simplePos x="0" y="0"/>
             <wp:positionH relativeFrom="margin">
               <wp:posOffset>2962275</wp:posOffset>
@@ -476,7 +476,7 @@
           <w:noProof/>
         </w:rPr>
         <w:drawing>
-          <wp:anchor distT="0" distB="0" distL="114300" distR="114300" simplePos="0" relativeHeight="251670528" behindDoc="1" locked="0" layoutInCell="1" allowOverlap="1" wp14:anchorId="4504A5C2" wp14:editId="5E57D42C">
+          <wp:anchor distT="0" distB="0" distL="114300" distR="114300" simplePos="0" relativeHeight="251670528" behindDoc="1" locked="0" layoutInCell="1" allowOverlap="1" wp14:anchorId="7E178B63" wp14:editId="684B45A8">
             <wp:simplePos x="0" y="0"/>
             <wp:positionH relativeFrom="margin">
               <wp:posOffset>1600200</wp:posOffset>
@@ -647,7 +647,7 @@
           <w:noProof/>
         </w:rPr>
         <w:drawing>
-          <wp:anchor distT="0" distB="0" distL="114300" distR="114300" simplePos="0" relativeHeight="251671552" behindDoc="1" locked="0" layoutInCell="1" allowOverlap="1" wp14:anchorId="7E70545F" wp14:editId="3661B0C1">
+          <wp:anchor distT="0" distB="0" distL="114300" distR="114300" simplePos="0" relativeHeight="251671552" behindDoc="1" locked="0" layoutInCell="1" allowOverlap="1" wp14:anchorId="2ABC1F11" wp14:editId="0E008B46">
             <wp:simplePos x="0" y="0"/>
             <wp:positionH relativeFrom="column">
               <wp:posOffset>1983945</wp:posOffset>
@@ -838,30 +838,20 @@
         </w:rPr>
         <w:t xml:space="preserve">OR EMAIL BUTTON? </w:t>
       </w:r>
-      <w:proofErr w:type="gramStart"/>
       <w:r>
         <w:rPr>
           <w:rFonts w:ascii="Arial" w:hAnsi="Arial" w:cs="Arial"/>
           <w:b/>
           <w:sz w:val="24"/>
         </w:rPr>
-        <w:t>OR</w:t>
-      </w:r>
-      <w:proofErr w:type="gramEnd"/>
+        <w:t>OR PROVIDE A CUSTOM TITLE TO THE LEARNING JOURNAL</w:t>
+      </w:r>
       <w:r>
         <w:rPr>
           <w:rFonts w:ascii="Arial" w:hAnsi="Arial" w:cs="Arial"/>
           <w:b/>
           <w:sz w:val="24"/>
         </w:rPr>
-        <w:t xml:space="preserve"> PROVIDE A CUSTOM TITLE TO THE LEARNING JOURNAL</w:t>
-      </w:r>
-      <w:r>
-        <w:rPr>
-          <w:rFonts w:ascii="Arial" w:hAnsi="Arial" w:cs="Arial"/>
-          <w:b/>
-          <w:sz w:val="24"/>
-        </w:rPr>
         <w:t>?</w:t>
       </w:r>
     </w:p>
@@ -898,7 +888,7 @@
           <w:noProof/>
         </w:rPr>
         <w:drawing>
-          <wp:anchor distT="0" distB="0" distL="114300" distR="114300" simplePos="0" relativeHeight="251669504" behindDoc="1" locked="0" layoutInCell="1" allowOverlap="1" wp14:anchorId="13E89612" wp14:editId="5CD1F732">
+          <wp:anchor distT="0" distB="0" distL="114300" distR="114300" simplePos="0" relativeHeight="251669504" behindDoc="1" locked="0" layoutInCell="1" allowOverlap="1" wp14:anchorId="45EBA378" wp14:editId="7BEAFE6B">
             <wp:simplePos x="0" y="0"/>
             <wp:positionH relativeFrom="margin">
               <wp:posOffset>1990725</wp:posOffset>
@@ -984,15 +974,7 @@
         <w:rPr>
           <w:rFonts w:ascii="Arial" w:hAnsi="Arial" w:cs="Arial"/>
         </w:rPr>
-        <w:t>“Include Email Button” is only required if an “Email My Journal” butt</w:t>
-      </w:r>
-      <w:bookmarkStart w:id="0" w:name="_GoBack"/>
-      <w:bookmarkEnd w:id="0"/>
-      <w:r>
-        <w:rPr>
-          <w:rFonts w:ascii="Arial" w:hAnsi="Arial" w:cs="Arial"/>
-        </w:rPr>
-        <w:t xml:space="preserve">on is desired. </w:t>
+        <w:t xml:space="preserve">“Include Email Button” is only required if an “Email My Journal” button is desired. </w:t>
       </w:r>
     </w:p>
     <w:p>
@@ -1241,7 +1223,7 @@
         <mc:AlternateContent>
           <mc:Choice Requires="wps">
             <w:drawing>
-              <wp:anchor distT="0" distB="45720" distL="114300" distR="114300" simplePos="0" relativeHeight="251663360" behindDoc="1" locked="0" layoutInCell="1" allowOverlap="1" wp14:anchorId="197AFE5E" wp14:editId="1E7D109A">
+              <wp:anchor distT="0" distB="45720" distL="114300" distR="114300" simplePos="0" relativeHeight="251663360" behindDoc="1" locked="0" layoutInCell="1" allowOverlap="1" wp14:anchorId="012F482F" wp14:editId="0DF0E98D">
                 <wp:simplePos x="0" y="0"/>
                 <wp:positionH relativeFrom="margin">
                   <wp:posOffset>419100</wp:posOffset>
@@ -1310,7 +1292,23 @@
                                 <w:rFonts w:ascii="Courier New" w:hAnsi="Courier New" w:cs="Courier New"/>
                                 <w:sz w:val="16"/>
                               </w:rPr>
-                              <w:t xml:space="preserve">&lt;script type="text/javascript" </w:t>
+                              <w:t>&lt;script type="text/</w:t>
+                            </w:r>
+                            <w:proofErr w:type="spellStart"/>
+                            <w:r>
+                              <w:rPr>
+                                <w:rFonts w:ascii="Courier New" w:hAnsi="Courier New" w:cs="Courier New"/>
+                                <w:sz w:val="16"/>
+                              </w:rPr>
+                              <w:t>javascript</w:t>
+                            </w:r>
+                            <w:proofErr w:type="spellEnd"/>
+                            <w:r>
+                              <w:rPr>
+                                <w:rFonts w:ascii="Courier New" w:hAnsi="Courier New" w:cs="Courier New"/>
+                                <w:sz w:val="16"/>
+                              </w:rPr>
+                              <w:t xml:space="preserve">" </w:t>
                             </w:r>
                             <w:proofErr w:type="spellStart"/>
                             <w:r>
@@ -1460,21 +1458,21 @@
         <mc:AlternateContent>
           <mc:Choice Requires="wps">
             <w:drawing>
-              <wp:anchor distT="45720" distB="91440" distL="182880" distR="182880" simplePos="0" relativeHeight="251661312" behindDoc="1" locked="0" layoutInCell="1" allowOverlap="1" wp14:anchorId="0E443C0D" wp14:editId="6AC0805C">
+              <wp:anchor distT="45720" distB="91440" distL="182880" distR="182880" simplePos="0" relativeHeight="251661312" behindDoc="1" locked="0" layoutInCell="1" allowOverlap="1" wp14:anchorId="6E3C7BB8" wp14:editId="00EF5ABE">
                 <wp:simplePos x="0" y="0"/>
                 <wp:positionH relativeFrom="margin">
-                  <wp:posOffset>371475</wp:posOffset>
+                  <wp:posOffset>374015</wp:posOffset>
                 </wp:positionH>
                 <wp:positionV relativeFrom="paragraph">
-                  <wp:posOffset>33655</wp:posOffset>
+                  <wp:posOffset>33020</wp:posOffset>
                 </wp:positionV>
-                <wp:extent cx="4946904" cy="1261872"/>
+                <wp:extent cx="4946650" cy="650240"/>
                 <wp:effectExtent l="0" t="0" r="6350" b="0"/>
                 <wp:wrapTight wrapText="bothSides">
                   <wp:wrapPolygon edited="0">
                     <wp:start x="0" y="0"/>
-                    <wp:lineTo x="0" y="21198"/>
-                    <wp:lineTo x="21545" y="21198"/>
+                    <wp:lineTo x="0" y="20883"/>
+                    <wp:lineTo x="21545" y="20883"/>
                     <wp:lineTo x="21545" y="0"/>
                     <wp:lineTo x="0" y="0"/>
                   </wp:wrapPolygon>
@@ -1492,7 +1490,7 @@
                       <wps:spPr bwMode="auto">
                         <a:xfrm>
                           <a:off x="0" y="0"/>
-                          <a:ext cx="4946904" cy="1261872"/>
+                          <a:ext cx="4946650" cy="650240"/>
                         </a:xfrm>
                         <a:prstGeom prst="rect">
                           <a:avLst/>
@@ -1521,48 +1519,6 @@
                             </w:pPr>
                           </w:p>
                           <w:p>
-                            <w:pPr>
-                              <w:rPr>
-                                <w:rFonts w:ascii="Courier New" w:hAnsi="Courier New" w:cs="Courier New"/>
-                                <w:sz w:val="16"/>
-                              </w:rPr>
-                            </w:pPr>
-                            <w:r>
-                              <w:rPr>
-                                <w:rFonts w:ascii="Courier New" w:hAnsi="Courier New" w:cs="Courier New"/>
-                                <w:sz w:val="16"/>
-                              </w:rPr>
-                              <w:t>&lt;script s</w:t>
-                            </w:r>
-                            <w:r>
-                              <w:rPr>
-                                <w:rFonts w:ascii="Courier New" w:hAnsi="Courier New" w:cs="Courier New"/>
-                                <w:sz w:val="16"/>
-                              </w:rPr>
-                              <w:t>rc="https://ajax.googleapis.com/ajax/l</w:t>
-                            </w:r>
-                            <w:r>
-                              <w:rPr>
-                                <w:rFonts w:ascii="Courier New" w:hAnsi="Courier New" w:cs="Courier New"/>
-                                <w:sz w:val="16"/>
-                              </w:rPr>
-                              <w:t>ibs/jquery/3.3.1/jquery.min.js"</w:t>
-                            </w:r>
-                            <w:r>
-                              <w:rPr>
-                                <w:rFonts w:ascii="Courier New" w:hAnsi="Courier New" w:cs="Courier New"/>
-                                <w:sz w:val="16"/>
-                              </w:rPr>
-                              <w:t>&gt;&lt;/script&gt;</w:t>
-                            </w:r>
-                          </w:p>
-                          <w:p>
-                            <w:pPr>
-                              <w:rPr>
-                                <w:rFonts w:ascii="Courier New" w:hAnsi="Courier New" w:cs="Courier New"/>
-                                <w:sz w:val="16"/>
-                              </w:rPr>
-                            </w:pPr>
                             <w:r>
                               <w:rPr>
                                 <w:rFonts w:ascii="Courier New" w:hAnsi="Courier New" w:cs="Courier New"/>
@@ -1632,8 +1588,13 @@
                               </w:rPr>
                               <w:t>.css"&gt;</w:t>
                             </w:r>
-                          </w:p>
-                          <w:p>
+                            <w:r>
+                              <w:rPr>
+                                <w:rFonts w:ascii="Courier New" w:hAnsi="Courier New" w:cs="Courier New"/>
+                                <w:sz w:val="16"/>
+                              </w:rPr>
+                              <w:br/>
+                            </w:r>
                             <w:r>
                               <w:rPr>
                                 <w:rFonts w:ascii="Courier New" w:hAnsi="Courier New" w:cs="Courier New"/>
@@ -1698,7 +1659,11 @@
           </mc:Choice>
           <mc:Fallback>
             <w:pict>
-              <v:shape w14:anchorId="0E443C0D" id="_x0000_s1027" type="#_x0000_t202" style="position:absolute;margin-left:29.25pt;margin-top:2.65pt;width:389.5pt;height:99.35pt;z-index:-251655168;visibility:visible;mso-wrap-style:square;mso-width-percent:0;mso-height-percent:0;mso-wrap-distance-left:14.4pt;mso-wrap-distance-top:3.6pt;mso-wrap-distance-right:14.4pt;mso-wrap-distance-bottom:7.2pt;mso-position-horizontal:absolute;mso-position-horizontal-relative:margin;mso-position-vertical:absolute;mso-position-vertical-relative:text;mso-width-percent:0;mso-height-percent:0;mso-width-relative:margin;mso-height-relative:margin;v-text-anchor:top" o:gfxdata="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" fillcolor="#f2f2f2 [3052]" stroked="f">
+              <v:shapetype w14:anchorId="6E3C7BB8" id="_x0000_t202" coordsize="21600,21600" o:spt="202" path="m,l,21600r21600,l21600,xe">
+                <v:stroke joinstyle="miter"/>
+                <v:path gradientshapeok="t" o:connecttype="rect"/>
+              </v:shapetype>
+              <v:shape id="_x0000_s1027" type="#_x0000_t202" style="position:absolute;margin-left:29.45pt;margin-top:2.6pt;width:389.5pt;height:51.2pt;z-index:-251655168;visibility:visible;mso-wrap-style:square;mso-width-percent:0;mso-height-percent:0;mso-wrap-distance-left:14.4pt;mso-wrap-distance-top:3.6pt;mso-wrap-distance-right:14.4pt;mso-wrap-distance-bottom:7.2pt;mso-position-horizontal:absolute;mso-position-horizontal-relative:margin;mso-position-vertical:absolute;mso-position-vertical-relative:text;mso-width-percent:0;mso-height-percent:0;mso-width-relative:margin;mso-height-relative:margin;v-text-anchor:top" o:gfxdata="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" fillcolor="#f2f2f2 [3052]" stroked="f">
                 <v:textbox inset="14.4pt">
                   <w:txbxContent>
                     <w:p>
@@ -1711,48 +1676,6 @@
                       </w:pPr>
                     </w:p>
                     <w:p>
-                      <w:pPr>
-                        <w:rPr>
-                          <w:rFonts w:ascii="Courier New" w:hAnsi="Courier New" w:cs="Courier New"/>
-                          <w:sz w:val="16"/>
-                        </w:rPr>
-                      </w:pPr>
-                      <w:r>
-                        <w:rPr>
-                          <w:rFonts w:ascii="Courier New" w:hAnsi="Courier New" w:cs="Courier New"/>
-                          <w:sz w:val="16"/>
-                        </w:rPr>
-                        <w:t>&lt;script s</w:t>
-                      </w:r>
-                      <w:r>
-                        <w:rPr>
-                          <w:rFonts w:ascii="Courier New" w:hAnsi="Courier New" w:cs="Courier New"/>
-                          <w:sz w:val="16"/>
-                        </w:rPr>
-                        <w:t>rc="https://ajax.googleapis.com/ajax/l</w:t>
-                      </w:r>
-                      <w:r>
-                        <w:rPr>
-                          <w:rFonts w:ascii="Courier New" w:hAnsi="Courier New" w:cs="Courier New"/>
-                          <w:sz w:val="16"/>
-                        </w:rPr>
-                        <w:t>ibs/jquery/3.3.1/jquery.min.js"</w:t>
-                      </w:r>
-                      <w:r>
-                        <w:rPr>
-                          <w:rFonts w:ascii="Courier New" w:hAnsi="Courier New" w:cs="Courier New"/>
-                          <w:sz w:val="16"/>
-                        </w:rPr>
-                        <w:t>&gt;&lt;/script&gt;</w:t>
-                      </w:r>
-                    </w:p>
-                    <w:p>
-                      <w:pPr>
-                        <w:rPr>
-                          <w:rFonts w:ascii="Courier New" w:hAnsi="Courier New" w:cs="Courier New"/>
-                          <w:sz w:val="16"/>
-                        </w:rPr>
-                      </w:pPr>
                       <w:r>
                         <w:rPr>
                           <w:rFonts w:ascii="Courier New" w:hAnsi="Courier New" w:cs="Courier New"/>
@@ -1822,8 +1745,13 @@
                         </w:rPr>
                         <w:t>.css"&gt;</w:t>
                       </w:r>
-                    </w:p>
-                    <w:p>
+                      <w:r>
+                        <w:rPr>
+                          <w:rFonts w:ascii="Courier New" w:hAnsi="Courier New" w:cs="Courier New"/>
+                          <w:sz w:val="16"/>
+                        </w:rPr>
+                        <w:br/>
+                      </w:r>
                       <w:r>
                         <w:rPr>
                           <w:rFonts w:ascii="Courier New" w:hAnsi="Courier New" w:cs="Courier New"/>
@@ -1986,7 +1914,7 @@
 </file>
 
 <file path=word/endnotes.xml><?xml version="1.0" encoding="utf-8"?>
-<w:endnotes xmlns:wpc="http://schemas.microsoft.com/office/word/2010/wordprocessingCanvas" xmlns:cx="http://schemas.microsoft.com/office/drawing/2014/chartex" xmlns:cx1="http://schemas.microsoft.com/office/drawing/2015/9/8/chartex" xmlns:cx2="http://schemas.microsoft.com/office/drawing/2015/10/21/chartex" xmlns:cx3="http://schemas.microsoft.com/office/drawing/2016/5/9/chartex" xmlns:cx4="http://schemas.microsoft.com/office/drawing/2016/5/10/chartex" xmlns:cx5="http://schemas.microsoft.com/office/drawing/2016/5/11/chartex" xmlns:cx6="http://schemas.microsoft.com/office/drawing/2016/5/12/chartex" xmlns:cx7="http://schemas.microsoft.com/office/drawing/2016/5/13/chartex" xmlns:cx8="http://schemas.microsoft.com/office/drawing/2016/5/14/chartex" xmlns:mc="http://schemas.openxmlformats.org/markup-compatibility/2006" xmlns:aink="http://schemas.microsoft.com/office/drawing/2016/ink" xmlns:am3d="http://schemas.microsoft.com/office/drawing/2017/model3d" xmlns:o="urn:schemas-microsoft-com:office:office" xmlns:r="http://schemas.openxmlformats.org/officeDocument/2006/relationships" xmlns:m="http://schemas.openxmlformats.org/officeDocument/2006/math" xmlns:v="urn:schemas-microsoft-com:vml" xmlns:wp14="http://schemas.microsoft.com/office/word/2010/wordprocessingDrawing" xmlns:wp="http://schemas.openxmlformats.org/drawingml/2006/wordprocessingDrawing" xmlns:w10="urn:schemas-microsoft-com:office:word" xmlns:w="http://schemas.openxmlformats.org/wordprocessingml/2006/main" xmlns:w14="http://schemas.microsoft.com/office/word/2010/wordml" xmlns:w15="http://schemas.microsoft.com/office/word/2012/wordml" xmlns:w16cid="http://schemas.microsoft.com/office/word/2016/wordml/cid" xmlns:w16se="http://schemas.microsoft.com/office/word/2015/wordml/symex" xmlns:wpg="http://schemas.microsoft.com/office/word/2010/wordprocessingGroup" xmlns:wpi="http://schemas.microsoft.com/office/word/2010/wordprocessingInk" xmlns:wne="http://schemas.microsoft.com/office/word/2006/wordml" xmlns:wps="http://schemas.microsoft.com/office/word/2010/wordprocessingShape" mc:Ignorable="w14 w15 w16se w16cid wp14">
+<w:endnotes xmlns:wpc="http://schemas.microsoft.com/office/word/2010/wordprocessingCanvas" xmlns:cx="http://schemas.microsoft.com/office/drawing/2014/chartex" xmlns:cx1="http://schemas.microsoft.com/office/drawing/2015/9/8/chartex" xmlns:cx2="http://schemas.microsoft.com/office/drawing/2015/10/21/chartex" xmlns:cx3="http://schemas.microsoft.com/office/drawing/2016/5/9/chartex" xmlns:cx4="http://schemas.microsoft.com/office/drawing/2016/5/10/chartex" xmlns:cx5="http://schemas.microsoft.com/office/drawing/2016/5/11/chartex" xmlns:cx6="http://schemas.microsoft.com/office/drawing/2016/5/12/chartex" xmlns:cx7="http://schemas.microsoft.com/office/drawing/2016/5/13/chartex" xmlns:cx8="http://schemas.microsoft.com/office/drawing/2016/5/14/chartex" xmlns:mc="http://schemas.openxmlformats.org/markup-compatibility/2006" xmlns:aink="http://schemas.microsoft.com/office/drawing/2016/ink" xmlns:am3d="http://schemas.microsoft.com/office/drawing/2017/model3d" xmlns:o="urn:schemas-microsoft-com:office:office" xmlns:oel="http://schemas.microsoft.com/office/2019/extlst" xmlns:r="http://schemas.openxmlformats.org/officeDocument/2006/relationships" xmlns:m="http://schemas.openxmlformats.org/officeDocument/2006/math" xmlns:v="urn:schemas-microsoft-com:vml" xmlns:wp14="http://schemas.microsoft.com/office/word/2010/wordprocessingDrawing" xmlns:wp="http://schemas.openxmlformats.org/drawingml/2006/wordprocessingDrawing" xmlns:w10="urn:schemas-microsoft-com:office:word" xmlns:w="http://schemas.openxmlformats.org/wordprocessingml/2006/main" xmlns:w14="http://schemas.microsoft.com/office/word/2010/wordml" xmlns:w15="http://schemas.microsoft.com/office/word/2012/wordml" xmlns:w16cex="http://schemas.microsoft.com/office/word/2018/wordml/cex" xmlns:w16cid="http://schemas.microsoft.com/office/word/2016/wordml/cid" xmlns:w16="http://schemas.microsoft.com/office/word/2018/wordml" xmlns:w16du="http://schemas.microsoft.com/office/word/2023/wordml/word16du" xmlns:w16sdtdh="http://schemas.microsoft.com/office/word/2020/wordml/sdtdatahash" xmlns:w16se="http://schemas.microsoft.com/office/word/2015/wordml/symex" xmlns:wpg="http://schemas.microsoft.com/office/word/2010/wordprocessingGroup" xmlns:wpi="http://schemas.microsoft.com/office/word/2010/wordprocessingInk" xmlns:wne="http://schemas.microsoft.com/office/word/2006/wordml" xmlns:wps="http://schemas.microsoft.com/office/word/2010/wordprocessingShape" mc:Ignorable="w14 w15 w16se w16cid w16 w16cex w16sdtdh w16du wp14">
   <w:endnote w:type="separator" w:id="-1">
     <w:p>
       <w:pPr>
@@ -2011,7 +1939,7 @@
 </file>
 
 <file path=word/footer1.xml><?xml version="1.0" encoding="utf-8"?>
-<w:ftr xmlns:wpc="http://schemas.microsoft.com/office/word/2010/wordprocessingCanvas" xmlns:cx="http://schemas.microsoft.com/office/drawing/2014/chartex" xmlns:cx1="http://schemas.microsoft.com/office/drawing/2015/9/8/chartex" xmlns:cx2="http://schemas.microsoft.com/office/drawing/2015/10/21/chartex" xmlns:cx3="http://schemas.microsoft.com/office/drawing/2016/5/9/chartex" xmlns:cx4="http://schemas.microsoft.com/office/drawing/2016/5/10/chartex" xmlns:cx5="http://schemas.microsoft.com/office/drawing/2016/5/11/chartex" xmlns:cx6="http://schemas.microsoft.com/office/drawing/2016/5/12/chartex" xmlns:cx7="http://schemas.microsoft.com/office/drawing/2016/5/13/chartex" xmlns:cx8="http://schemas.microsoft.com/office/drawing/2016/5/14/chartex" xmlns:mc="http://schemas.openxmlformats.org/markup-compatibility/2006" xmlns:aink="http://schemas.microsoft.com/office/drawing/2016/ink" xmlns:am3d="http://schemas.microsoft.com/office/drawing/2017/model3d" xmlns:o="urn:schemas-microsoft-com:office:office" xmlns:r="http://schemas.openxmlformats.org/officeDocument/2006/relationships" xmlns:m="http://schemas.openxmlformats.org/officeDocument/2006/math" xmlns:v="urn:schemas-microsoft-com:vml" xmlns:wp14="http://schemas.microsoft.com/office/word/2010/wordprocessingDrawing" xmlns:wp="http://schemas.openxmlformats.org/drawingml/2006/wordprocessingDrawing" xmlns:w10="urn:schemas-microsoft-com:office:word" xmlns:w="http://schemas.openxmlformats.org/wordprocessingml/2006/main" xmlns:w14="http://schemas.microsoft.com/office/word/2010/wordml" xmlns:w15="http://schemas.microsoft.com/office/word/2012/wordml" xmlns:w16cid="http://schemas.microsoft.com/office/word/2016/wordml/cid" xmlns:w16se="http://schemas.microsoft.com/office/word/2015/wordml/symex" xmlns:wpg="http://schemas.microsoft.com/office/word/2010/wordprocessingGroup" xmlns:wpi="http://schemas.microsoft.com/office/word/2010/wordprocessingInk" xmlns:wne="http://schemas.microsoft.com/office/word/2006/wordml" xmlns:wps="http://schemas.microsoft.com/office/word/2010/wordprocessingShape" mc:Ignorable="w14 w15 w16se w16cid wp14">
+<w:ftr xmlns:wpc="http://schemas.microsoft.com/office/word/2010/wordprocessingCanvas" xmlns:cx="http://schemas.microsoft.com/office/drawing/2014/chartex" xmlns:cx1="http://schemas.microsoft.com/office/drawing/2015/9/8/chartex" xmlns:cx2="http://schemas.microsoft.com/office/drawing/2015/10/21/chartex" xmlns:cx3="http://schemas.microsoft.com/office/drawing/2016/5/9/chartex" xmlns:cx4="http://schemas.microsoft.com/office/drawing/2016/5/10/chartex" xmlns:cx5="http://schemas.microsoft.com/office/drawing/2016/5/11/chartex" xmlns:cx6="http://schemas.microsoft.com/office/drawing/2016/5/12/chartex" xmlns:cx7="http://schemas.microsoft.com/office/drawing/2016/5/13/chartex" xmlns:cx8="http://schemas.microsoft.com/office/drawing/2016/5/14/chartex" xmlns:mc="http://schemas.openxmlformats.org/markup-compatibility/2006" xmlns:aink="http://schemas.microsoft.com/office/drawing/2016/ink" xmlns:am3d="http://schemas.microsoft.com/office/drawing/2017/model3d" xmlns:o="urn:schemas-microsoft-com:office:office" xmlns:oel="http://schemas.microsoft.com/office/2019/extlst" xmlns:r="http://schemas.openxmlformats.org/officeDocument/2006/relationships" xmlns:m="http://schemas.openxmlformats.org/officeDocument/2006/math" xmlns:v="urn:schemas-microsoft-com:vml" xmlns:wp14="http://schemas.microsoft.com/office/word/2010/wordprocessingDrawing" xmlns:wp="http://schemas.openxmlformats.org/drawingml/2006/wordprocessingDrawing" xmlns:w10="urn:schemas-microsoft-com:office:word" xmlns:w="http://schemas.openxmlformats.org/wordprocessingml/2006/main" xmlns:w14="http://schemas.microsoft.com/office/word/2010/wordml" xmlns:w15="http://schemas.microsoft.com/office/word/2012/wordml" xmlns:w16cex="http://schemas.microsoft.com/office/word/2018/wordml/cex" xmlns:w16cid="http://schemas.microsoft.com/office/word/2016/wordml/cid" xmlns:w16="http://schemas.microsoft.com/office/word/2018/wordml" xmlns:w16du="http://schemas.microsoft.com/office/word/2023/wordml/word16du" xmlns:w16sdtdh="http://schemas.microsoft.com/office/word/2020/wordml/sdtdatahash" xmlns:w16se="http://schemas.microsoft.com/office/word/2015/wordml/symex" xmlns:wpg="http://schemas.microsoft.com/office/word/2010/wordprocessingGroup" xmlns:wpi="http://schemas.microsoft.com/office/word/2010/wordprocessingInk" xmlns:wne="http://schemas.microsoft.com/office/word/2006/wordml" xmlns:wps="http://schemas.microsoft.com/office/word/2010/wordprocessingShape" mc:Ignorable="w14 w15 w16se w16cid w16 w16cex w16sdtdh w16du wp14">
   <w:p>
     <w:pPr>
       <w:pStyle w:val="Footer"/>
@@ -2021,7 +1949,7 @@
 </file>
 
 <file path=word/footer2.xml><?xml version="1.0" encoding="utf-8"?>
-<w:ftr xmlns:wpc="http://schemas.microsoft.com/office/word/2010/wordprocessingCanvas" xmlns:cx="http://schemas.microsoft.com/office/drawing/2014/chartex" xmlns:cx1="http://schemas.microsoft.com/office/drawing/2015/9/8/chartex" xmlns:cx2="http://schemas.microsoft.com/office/drawing/2015/10/21/chartex" xmlns:cx3="http://schemas.microsoft.com/office/drawing/2016/5/9/chartex" xmlns:cx4="http://schemas.microsoft.com/office/drawing/2016/5/10/chartex" xmlns:cx5="http://schemas.microsoft.com/office/drawing/2016/5/11/chartex" xmlns:cx6="http://schemas.microsoft.com/office/drawing/2016/5/12/chartex" xmlns:cx7="http://schemas.microsoft.com/office/drawing/2016/5/13/chartex" xmlns:cx8="http://schemas.microsoft.com/office/drawing/2016/5/14/chartex" xmlns:mc="http://schemas.openxmlformats.org/markup-compatibility/2006" xmlns:aink="http://schemas.microsoft.com/office/drawing/2016/ink" xmlns:am3d="http://schemas.microsoft.com/office/drawing/2017/model3d" xmlns:o="urn:schemas-microsoft-com:office:office" xmlns:r="http://schemas.openxmlformats.org/officeDocument/2006/relationships" xmlns:m="http://schemas.openxmlformats.org/officeDocument/2006/math" xmlns:v="urn:schemas-microsoft-com:vml" xmlns:wp14="http://schemas.microsoft.com/office/word/2010/wordprocessingDrawing" xmlns:wp="http://schemas.openxmlformats.org/drawingml/2006/wordprocessingDrawing" xmlns:w10="urn:schemas-microsoft-com:office:word" xmlns:w="http://schemas.openxmlformats.org/wordprocessingml/2006/main" xmlns:w14="http://schemas.microsoft.com/office/word/2010/wordml" xmlns:w15="http://schemas.microsoft.com/office/word/2012/wordml" xmlns:w16cid="http://schemas.microsoft.com/office/word/2016/wordml/cid" xmlns:w16se="http://schemas.microsoft.com/office/word/2015/wordml/symex" xmlns:wpg="http://schemas.microsoft.com/office/word/2010/wordprocessingGroup" xmlns:wpi="http://schemas.microsoft.com/office/word/2010/wordprocessingInk" xmlns:wne="http://schemas.microsoft.com/office/word/2006/wordml" xmlns:wps="http://schemas.microsoft.com/office/word/2010/wordprocessingShape" mc:Ignorable="w14 w15 w16se w16cid wp14">
+<w:ftr xmlns:wpc="http://schemas.microsoft.com/office/word/2010/wordprocessingCanvas" xmlns:cx="http://schemas.microsoft.com/office/drawing/2014/chartex" xmlns:cx1="http://schemas.microsoft.com/office/drawing/2015/9/8/chartex" xmlns:cx2="http://schemas.microsoft.com/office/drawing/2015/10/21/chartex" xmlns:cx3="http://schemas.microsoft.com/office/drawing/2016/5/9/chartex" xmlns:cx4="http://schemas.microsoft.com/office/drawing/2016/5/10/chartex" xmlns:cx5="http://schemas.microsoft.com/office/drawing/2016/5/11/chartex" xmlns:cx6="http://schemas.microsoft.com/office/drawing/2016/5/12/chartex" xmlns:cx7="http://schemas.microsoft.com/office/drawing/2016/5/13/chartex" xmlns:cx8="http://schemas.microsoft.com/office/drawing/2016/5/14/chartex" xmlns:mc="http://schemas.openxmlformats.org/markup-compatibility/2006" xmlns:aink="http://schemas.microsoft.com/office/drawing/2016/ink" xmlns:am3d="http://schemas.microsoft.com/office/drawing/2017/model3d" xmlns:o="urn:schemas-microsoft-com:office:office" xmlns:oel="http://schemas.microsoft.com/office/2019/extlst" xmlns:r="http://schemas.openxmlformats.org/officeDocument/2006/relationships" xmlns:m="http://schemas.openxmlformats.org/officeDocument/2006/math" xmlns:v="urn:schemas-microsoft-com:vml" xmlns:wp14="http://schemas.microsoft.com/office/word/2010/wordprocessingDrawing" xmlns:wp="http://schemas.openxmlformats.org/drawingml/2006/wordprocessingDrawing" xmlns:w10="urn:schemas-microsoft-com:office:word" xmlns:w="http://schemas.openxmlformats.org/wordprocessingml/2006/main" xmlns:w14="http://schemas.microsoft.com/office/word/2010/wordml" xmlns:w15="http://schemas.microsoft.com/office/word/2012/wordml" xmlns:w16cex="http://schemas.microsoft.com/office/word/2018/wordml/cex" xmlns:w16cid="http://schemas.microsoft.com/office/word/2016/wordml/cid" xmlns:w16="http://schemas.microsoft.com/office/word/2018/wordml" xmlns:w16du="http://schemas.microsoft.com/office/word/2023/wordml/word16du" xmlns:w16sdtdh="http://schemas.microsoft.com/office/word/2020/wordml/sdtdatahash" xmlns:w16se="http://schemas.microsoft.com/office/word/2015/wordml/symex" xmlns:wpg="http://schemas.microsoft.com/office/word/2010/wordprocessingGroup" xmlns:wpi="http://schemas.microsoft.com/office/word/2010/wordprocessingInk" xmlns:wne="http://schemas.microsoft.com/office/word/2006/wordml" xmlns:wps="http://schemas.microsoft.com/office/word/2010/wordprocessingShape" mc:Ignorable="w14 w15 w16se w16cid w16 w16cex w16sdtdh w16du wp14">
   <w:p>
     <w:pPr>
       <w:pStyle w:val="Footer"/>
@@ -2037,7 +1965,7 @@
 </file>
 
 <file path=word/footnotes.xml><?xml version="1.0" encoding="utf-8"?>
-<w:footnotes xmlns:wpc="http://schemas.microsoft.com/office/word/2010/wordprocessingCanvas" xmlns:cx="http://schemas.microsoft.com/office/drawing/2014/chartex" xmlns:cx1="http://schemas.microsoft.com/office/drawing/2015/9/8/chartex" xmlns:cx2="http://schemas.microsoft.com/office/drawing/2015/10/21/chartex" xmlns:cx3="http://schemas.microsoft.com/office/drawing/2016/5/9/chartex" xmlns:cx4="http://schemas.microsoft.com/office/drawing/2016/5/10/chartex" xmlns:cx5="http://schemas.microsoft.com/office/drawing/2016/5/11/chartex" xmlns:cx6="http://schemas.microsoft.com/office/drawing/2016/5/12/chartex" xmlns:cx7="http://schemas.microsoft.com/office/drawing/2016/5/13/chartex" xmlns:cx8="http://schemas.microsoft.com/office/drawing/2016/5/14/chartex" xmlns:mc="http://schemas.openxmlformats.org/markup-compatibility/2006" xmlns:aink="http://schemas.microsoft.com/office/drawing/2016/ink" xmlns:am3d="http://schemas.microsoft.com/office/drawing/2017/model3d" xmlns:o="urn:schemas-microsoft-com:office:office" xmlns:r="http://schemas.openxmlformats.org/officeDocument/2006/relationships" xmlns:m="http://schemas.openxmlformats.org/officeDocument/2006/math" xmlns:v="urn:schemas-microsoft-com:vml" xmlns:wp14="http://schemas.microsoft.com/office/word/2010/wordprocessingDrawing" xmlns:wp="http://schemas.openxmlformats.org/drawingml/2006/wordprocessingDrawing" xmlns:w10="urn:schemas-microsoft-com:office:word" xmlns:w="http://schemas.openxmlformats.org/wordprocessingml/2006/main" xmlns:w14="http://schemas.microsoft.com/office/word/2010/wordml" xmlns:w15="http://schemas.microsoft.com/office/word/2012/wordml" xmlns:w16cid="http://schemas.microsoft.com/office/word/2016/wordml/cid" xmlns:w16se="http://schemas.microsoft.com/office/word/2015/wordml/symex" xmlns:wpg="http://schemas.microsoft.com/office/word/2010/wordprocessingGroup" xmlns:wpi="http://schemas.microsoft.com/office/word/2010/wordprocessingInk" xmlns:wne="http://schemas.microsoft.com/office/word/2006/wordml" xmlns:wps="http://schemas.microsoft.com/office/word/2010/wordprocessingShape" mc:Ignorable="w14 w15 w16se w16cid wp14">
+<w:footnotes xmlns:wpc="http://schemas.microsoft.com/office/word/2010/wordprocessingCanvas" xmlns:cx="http://schemas.microsoft.com/office/drawing/2014/chartex" xmlns:cx1="http://schemas.microsoft.com/office/drawing/2015/9/8/chartex" xmlns:cx2="http://schemas.microsoft.com/office/drawing/2015/10/21/chartex" xmlns:cx3="http://schemas.microsoft.com/office/drawing/2016/5/9/chartex" xmlns:cx4="http://schemas.microsoft.com/office/drawing/2016/5/10/chartex" xmlns:cx5="http://schemas.microsoft.com/office/drawing/2016/5/11/chartex" xmlns:cx6="http://schemas.microsoft.com/office/drawing/2016/5/12/chartex" xmlns:cx7="http://schemas.microsoft.com/office/drawing/2016/5/13/chartex" xmlns:cx8="http://schemas.microsoft.com/office/drawing/2016/5/14/chartex" xmlns:mc="http://schemas.openxmlformats.org/markup-compatibility/2006" xmlns:aink="http://schemas.microsoft.com/office/drawing/2016/ink" xmlns:am3d="http://schemas.microsoft.com/office/drawing/2017/model3d" xmlns:o="urn:schemas-microsoft-com:office:office" xmlns:oel="http://schemas.microsoft.com/office/2019/extlst" xmlns:r="http://schemas.openxmlformats.org/officeDocument/2006/relationships" xmlns:m="http://schemas.openxmlformats.org/officeDocument/2006/math" xmlns:v="urn:schemas-microsoft-com:vml" xmlns:wp14="http://schemas.microsoft.com/office/word/2010/wordprocessingDrawing" xmlns:wp="http://schemas.openxmlformats.org/drawingml/2006/wordprocessingDrawing" xmlns:w10="urn:schemas-microsoft-com:office:word" xmlns:w="http://schemas.openxmlformats.org/wordprocessingml/2006/main" xmlns:w14="http://schemas.microsoft.com/office/word/2010/wordml" xmlns:w15="http://schemas.microsoft.com/office/word/2012/wordml" xmlns:w16cex="http://schemas.microsoft.com/office/word/2018/wordml/cex" xmlns:w16cid="http://schemas.microsoft.com/office/word/2016/wordml/cid" xmlns:w16="http://schemas.microsoft.com/office/word/2018/wordml" xmlns:w16du="http://schemas.microsoft.com/office/word/2023/wordml/word16du" xmlns:w16sdtdh="http://schemas.microsoft.com/office/word/2020/wordml/sdtdatahash" xmlns:w16se="http://schemas.microsoft.com/office/word/2015/wordml/symex" xmlns:wpg="http://schemas.microsoft.com/office/word/2010/wordprocessingGroup" xmlns:wpi="http://schemas.microsoft.com/office/word/2010/wordprocessingInk" xmlns:wne="http://schemas.microsoft.com/office/word/2006/wordml" xmlns:wps="http://schemas.microsoft.com/office/word/2010/wordprocessingShape" mc:Ignorable="w14 w15 w16se w16cid w16 w16cex w16sdtdh w16du wp14">
   <w:footnote w:type="separator" w:id="-1">
     <w:p>
       <w:pPr>
@@ -2062,7 +1990,7 @@
 </file>
 
 <file path=word/numbering.xml><?xml version="1.0" encoding="utf-8"?>
-<w:numbering xmlns:wpc="http://schemas.microsoft.com/office/word/2010/wordprocessingCanvas" xmlns:cx="http://schemas.microsoft.com/office/drawing/2014/chartex" xmlns:cx1="http://schemas.microsoft.com/office/drawing/2015/9/8/chartex" xmlns:cx2="http://schemas.microsoft.com/office/drawing/2015/10/21/chartex" xmlns:cx3="http://schemas.microsoft.com/office/drawing/2016/5/9/chartex" xmlns:cx4="http://schemas.microsoft.com/office/drawing/2016/5/10/chartex" xmlns:cx5="http://schemas.microsoft.com/office/drawing/2016/5/11/chartex" xmlns:cx6="http://schemas.microsoft.com/office/drawing/2016/5/12/chartex" xmlns:cx7="http://schemas.microsoft.com/office/drawing/2016/5/13/chartex" xmlns:cx8="http://schemas.microsoft.com/office/drawing/2016/5/14/chartex" xmlns:mc="http://schemas.openxmlformats.org/markup-compatibility/2006" xmlns:aink="http://schemas.microsoft.com/office/drawing/2016/ink" xmlns:am3d="http://schemas.microsoft.com/office/drawing/2017/model3d" xmlns:o="urn:schemas-microsoft-com:office:office" xmlns:r="http://schemas.openxmlformats.org/officeDocument/2006/relationships" xmlns:m="http://schemas.openxmlformats.org/officeDocument/2006/math" xmlns:v="urn:schemas-microsoft-com:vml" xmlns:wp14="http://schemas.microsoft.com/office/word/2010/wordprocessingDrawing" xmlns:wp="http://schemas.openxmlformats.org/drawingml/2006/wordprocessingDrawing" xmlns:w10="urn:schemas-microsoft-com:office:word" xmlns:w="http://schemas.openxmlformats.org/wordprocessingml/2006/main" xmlns:w14="http://schemas.microsoft.com/office/word/2010/wordml" xmlns:w15="http://schemas.microsoft.com/office/word/2012/wordml" xmlns:w16cid="http://schemas.microsoft.com/office/word/2016/wordml/cid" xmlns:w16se="http://schemas.microsoft.com/office/word/2015/wordml/symex" xmlns:wpg="http://schemas.microsoft.com/office/word/2010/wordprocessingGroup" xmlns:wpi="http://schemas.microsoft.com/office/word/2010/wordprocessingInk" xmlns:wne="http://schemas.microsoft.com/office/word/2006/wordml" xmlns:wps="http://schemas.microsoft.com/office/word/2010/wordprocessingShape" mc:Ignorable="w14 w15 w16se w16cid wp14">
+<w:numbering xmlns:wpc="http://schemas.microsoft.com/office/word/2010/wordprocessingCanvas" xmlns:cx="http://schemas.microsoft.com/office/drawing/2014/chartex" xmlns:cx1="http://schemas.microsoft.com/office/drawing/2015/9/8/chartex" xmlns:cx2="http://schemas.microsoft.com/office/drawing/2015/10/21/chartex" xmlns:cx3="http://schemas.microsoft.com/office/drawing/2016/5/9/chartex" xmlns:cx4="http://schemas.microsoft.com/office/drawing/2016/5/10/chartex" xmlns:cx5="http://schemas.microsoft.com/office/drawing/2016/5/11/chartex" xmlns:cx6="http://schemas.microsoft.com/office/drawing/2016/5/12/chartex" xmlns:cx7="http://schemas.microsoft.com/office/drawing/2016/5/13/chartex" xmlns:cx8="http://schemas.microsoft.com/office/drawing/2016/5/14/chartex" xmlns:mc="http://schemas.openxmlformats.org/markup-compatibility/2006" xmlns:aink="http://schemas.microsoft.com/office/drawing/2016/ink" xmlns:am3d="http://schemas.microsoft.com/office/drawing/2017/model3d" xmlns:o="urn:schemas-microsoft-com:office:office" xmlns:oel="http://schemas.microsoft.com/office/2019/extlst" xmlns:r="http://schemas.openxmlformats.org/officeDocument/2006/relationships" xmlns:m="http://schemas.openxmlformats.org/officeDocument/2006/math" xmlns:v="urn:schemas-microsoft-com:vml" xmlns:wp14="http://schemas.microsoft.com/office/word/2010/wordprocessingDrawing" xmlns:wp="http://schemas.openxmlformats.org/drawingml/2006/wordprocessingDrawing" xmlns:w10="urn:schemas-microsoft-com:office:word" xmlns:w="http://schemas.openxmlformats.org/wordprocessingml/2006/main" xmlns:w14="http://schemas.microsoft.com/office/word/2010/wordml" xmlns:w15="http://schemas.microsoft.com/office/word/2012/wordml" xmlns:w16cex="http://schemas.microsoft.com/office/word/2018/wordml/cex" xmlns:w16cid="http://schemas.microsoft.com/office/word/2016/wordml/cid" xmlns:w16="http://schemas.microsoft.com/office/word/2018/wordml" xmlns:w16du="http://schemas.microsoft.com/office/word/2023/wordml/word16du" xmlns:w16sdtdh="http://schemas.microsoft.com/office/word/2020/wordml/sdtdatahash" xmlns:w16se="http://schemas.microsoft.com/office/word/2015/wordml/symex" xmlns:wpg="http://schemas.microsoft.com/office/word/2010/wordprocessingGroup" xmlns:wpi="http://schemas.microsoft.com/office/word/2010/wordprocessingInk" xmlns:wne="http://schemas.microsoft.com/office/word/2006/wordml" xmlns:wps="http://schemas.microsoft.com/office/word/2010/wordprocessingShape" mc:Ignorable="w14 w15 w16se w16cid w16 w16cex w16sdtdh w16du wp14">
   <w:abstractNum w:abstractNumId="0" w15:restartNumberingAfterBreak="0">
     <w:nsid w:val="0BAB49F4"/>
     <w:multiLevelType w:val="hybridMultilevel"/>
@@ -2354,20 +2282,20 @@
       </w:pPr>
     </w:lvl>
   </w:abstractNum>
-  <w:num w:numId="1">
+  <w:num w:numId="1" w16cid:durableId="1780683005">
     <w:abstractNumId w:val="0"/>
   </w:num>
-  <w:num w:numId="2">
+  <w:num w:numId="2" w16cid:durableId="2118676626">
     <w:abstractNumId w:val="2"/>
   </w:num>
-  <w:num w:numId="3">
+  <w:num w:numId="3" w16cid:durableId="1522813377">
     <w:abstractNumId w:val="1"/>
   </w:num>
 </w:numbering>
 </file>
 
 <file path=word/styles.xml><?xml version="1.0" encoding="utf-8"?>
-<w:styles xmlns:mc="http://schemas.openxmlformats.org/markup-compatibility/2006" xmlns:r="http://schemas.openxmlformats.org/officeDocument/2006/relationships" xmlns:w="http://schemas.openxmlformats.org/wordprocessingml/2006/main" xmlns:w14="http://schemas.microsoft.com/office/word/2010/wordml" xmlns:w15="http://schemas.microsoft.com/office/word/2012/wordml" xmlns:w16cid="http://schemas.microsoft.com/office/word/2016/wordml/cid" xmlns:w16se="http://schemas.microsoft.com/office/word/2015/wordml/symex" mc:Ignorable="w14 w15 w16se w16cid">
+<w:styles xmlns:mc="http://schemas.openxmlformats.org/markup-compatibility/2006" xmlns:r="http://schemas.openxmlformats.org/officeDocument/2006/relationships" xmlns:w="http://schemas.openxmlformats.org/wordprocessingml/2006/main" xmlns:w14="http://schemas.microsoft.com/office/word/2010/wordml" xmlns:w15="http://schemas.microsoft.com/office/word/2012/wordml" xmlns:w16cex="http://schemas.microsoft.com/office/word/2018/wordml/cex" xmlns:w16cid="http://schemas.microsoft.com/office/word/2016/wordml/cid" xmlns:w16="http://schemas.microsoft.com/office/word/2018/wordml" xmlns:w16du="http://schemas.microsoft.com/office/word/2023/wordml/word16du" xmlns:w16sdtdh="http://schemas.microsoft.com/office/word/2020/wordml/sdtdatahash" xmlns:w16se="http://schemas.microsoft.com/office/word/2015/wordml/symex" mc:Ignorable="w14 w15 w16se w16cid w16 w16cex w16sdtdh w16du">
   <w:docDefaults>
     <w:rPrDefault>
       <w:rPr>
@@ -2383,7 +2311,7 @@
       </w:pPr>
     </w:pPrDefault>
   </w:docDefaults>
-  <w:latentStyles w:defLockedState="0" w:defUIPriority="99" w:defSemiHidden="0" w:defUnhideWhenUsed="0" w:defQFormat="0" w:count="375">
+  <w:latentStyles w:defLockedState="0" w:defUIPriority="99" w:defSemiHidden="0" w:defUnhideWhenUsed="0" w:defQFormat="0" w:count="376">
     <w:lsdException w:name="Normal" w:uiPriority="0" w:qFormat="1"/>
     <w:lsdException w:name="heading 1" w:uiPriority="9" w:qFormat="1"/>
     <w:lsdException w:name="heading 2" w:semiHidden="1" w:uiPriority="9" w:unhideWhenUsed="1" w:qFormat="1"/>
@@ -2759,6 +2687,7 @@
     <w:lsdException w:name="Smart Hyperlink" w:semiHidden="1" w:unhideWhenUsed="1"/>
     <w:lsdException w:name="Hashtag" w:semiHidden="1" w:unhideWhenUsed="1"/>
     <w:lsdException w:name="Unresolved Mention" w:semiHidden="1" w:unhideWhenUsed="1"/>
+    <w:lsdException w:name="Smart Link" w:semiHidden="1" w:unhideWhenUsed="1"/>
   </w:latentStyles>
   <w:style w:type="paragraph" w:default="1" w:styleId="Normal">
     <w:name w:val="Normal"/>

</xml_diff>